<commit_message>
update tests and documents
</commit_message>
<xml_diff>
--- a/docs/documents/symfony_security.docx
+++ b/docs/documents/symfony_security.docx
@@ -3386,14 +3386,12 @@
         </w:rPr>
         <w:t xml:space="preserve"> Cette classe doit être </w:t>
       </w:r>
-      <w:proofErr w:type="gramStart"/>
-      <w:r>
-        <w:rPr>
-          <w:sz w:val="24"/>
-        </w:rPr>
-        <w:t>déclaré</w:t>
-      </w:r>
-      <w:proofErr w:type="gramEnd"/>
+      <w:r>
+        <w:rPr>
+          <w:sz w:val="24"/>
+        </w:rPr>
+        <w:t>déclarée</w:t>
+      </w:r>
       <w:r>
         <w:rPr>
           <w:sz w:val="24"/>
@@ -3455,6 +3453,372 @@
     <w:p>
       <w:pPr>
         <w:ind w:left="708"/>
+        <w:jc w:val="center"/>
+        <w:rPr>
+          <w:sz w:val="24"/>
+        </w:rPr>
+      </w:pPr>
+    </w:p>
+    <w:p>
+      <w:pPr>
+        <w:ind w:left="708"/>
+        <w:jc w:val="center"/>
+        <w:rPr>
+          <w:sz w:val="24"/>
+        </w:rPr>
+      </w:pPr>
+    </w:p>
+    <w:p>
+      <w:pPr>
+        <w:ind w:left="708"/>
+        <w:jc w:val="center"/>
+        <w:rPr>
+          <w:sz w:val="24"/>
+        </w:rPr>
+      </w:pPr>
+    </w:p>
+    <w:p>
+      <w:pPr>
+        <w:ind w:left="708"/>
+        <w:jc w:val="center"/>
+        <w:rPr>
+          <w:sz w:val="24"/>
+        </w:rPr>
+      </w:pPr>
+    </w:p>
+    <w:p>
+      <w:pPr>
+        <w:ind w:left="708"/>
+        <w:rPr>
+          <w:sz w:val="24"/>
+        </w:rPr>
+      </w:pPr>
+      <w:r>
+        <w:rPr>
+          <w:sz w:val="24"/>
+        </w:rPr>
+        <w:lastRenderedPageBreak/>
+        <w:t>La classe</w:t>
+      </w:r>
+      <w:r>
+        <w:rPr>
+          <w:b/>
+          <w:sz w:val="24"/>
+        </w:rPr>
+        <w:t xml:space="preserve"> </w:t>
+      </w:r>
+      <w:proofErr w:type="spellStart"/>
+      <w:r>
+        <w:rPr>
+          <w:b/>
+          <w:sz w:val="24"/>
+        </w:rPr>
+        <w:t>TaskVoter</w:t>
+      </w:r>
+      <w:proofErr w:type="spellEnd"/>
+      <w:r>
+        <w:rPr>
+          <w:sz w:val="24"/>
+        </w:rPr>
+        <w:t xml:space="preserve"> à une méthode qui vérifie si l’utilisateur </w:t>
+      </w:r>
+      <w:r>
+        <w:rPr>
+          <w:sz w:val="24"/>
+        </w:rPr>
+        <w:t xml:space="preserve">est bien une instance de la classe User et que User est </w:t>
+      </w:r>
+      <w:r>
+        <w:rPr>
+          <w:sz w:val="24"/>
+        </w:rPr>
+        <w:t xml:space="preserve"> bien le propriétaire de la tâche</w:t>
+      </w:r>
+      <w:r>
+        <w:rPr>
+          <w:sz w:val="24"/>
+        </w:rPr>
+        <w:t>, si c’est le cas il est autorisé</w:t>
+      </w:r>
+      <w:r>
+        <w:rPr>
+          <w:sz w:val="24"/>
+        </w:rPr>
+        <w:t xml:space="preserve"> à édité </w:t>
+      </w:r>
+      <w:proofErr w:type="spellStart"/>
+      <w:r>
+        <w:rPr>
+          <w:b/>
+          <w:sz w:val="24"/>
+        </w:rPr>
+        <w:t>canEdit</w:t>
+      </w:r>
+      <w:proofErr w:type="spellEnd"/>
+      <w:r>
+        <w:rPr>
+          <w:sz w:val="24"/>
+        </w:rPr>
+        <w:t xml:space="preserve"> ou supprimé </w:t>
+      </w:r>
+      <w:proofErr w:type="spellStart"/>
+      <w:r>
+        <w:rPr>
+          <w:b/>
+          <w:sz w:val="24"/>
+        </w:rPr>
+        <w:t>canDelete</w:t>
+      </w:r>
+      <w:proofErr w:type="spellEnd"/>
+      <w:r>
+        <w:rPr>
+          <w:b/>
+          <w:sz w:val="24"/>
+        </w:rPr>
+        <w:t xml:space="preserve"> </w:t>
+      </w:r>
+      <w:r>
+        <w:rPr>
+          <w:sz w:val="24"/>
+        </w:rPr>
+        <w:t>une tâche.</w:t>
+      </w:r>
+    </w:p>
+    <w:p>
+      <w:pPr>
+        <w:ind w:left="708"/>
+        <w:jc w:val="center"/>
+        <w:rPr>
+          <w:sz w:val="24"/>
+        </w:rPr>
+      </w:pPr>
+      <w:r>
+        <w:rPr>
+          <w:noProof/>
+          <w:sz w:val="24"/>
+          <w:lang w:eastAsia="fr-FR"/>
+        </w:rPr>
+        <w:drawing>
+          <wp:inline distT="0" distB="0" distL="0" distR="0">
+            <wp:extent cx="5760720" cy="2864485"/>
+            <wp:effectExtent l="19050" t="0" r="0" b="0"/>
+            <wp:docPr id="6" name="Image 5" descr="voter1.PNG"/>
+            <wp:cNvGraphicFramePr>
+              <a:graphicFrameLocks xmlns:a="http://schemas.openxmlformats.org/drawingml/2006/main" noChangeAspect="1"/>
+            </wp:cNvGraphicFramePr>
+            <a:graphic xmlns:a="http://schemas.openxmlformats.org/drawingml/2006/main">
+              <a:graphicData uri="http://schemas.openxmlformats.org/drawingml/2006/picture">
+                <pic:pic xmlns:pic="http://schemas.openxmlformats.org/drawingml/2006/picture">
+                  <pic:nvPicPr>
+                    <pic:cNvPr id="0" name="voter1.PNG"/>
+                    <pic:cNvPicPr/>
+                  </pic:nvPicPr>
+                  <pic:blipFill>
+                    <a:blip r:embed="rId28" cstate="print"/>
+                    <a:stretch>
+                      <a:fillRect/>
+                    </a:stretch>
+                  </pic:blipFill>
+                  <pic:spPr>
+                    <a:xfrm>
+                      <a:off x="0" y="0"/>
+                      <a:ext cx="5760720" cy="2864485"/>
+                    </a:xfrm>
+                    <a:prstGeom prst="rect">
+                      <a:avLst/>
+                    </a:prstGeom>
+                  </pic:spPr>
+                </pic:pic>
+              </a:graphicData>
+            </a:graphic>
+          </wp:inline>
+        </w:drawing>
+      </w:r>
+    </w:p>
+    <w:p>
+      <w:pPr>
+        <w:ind w:left="708"/>
+        <w:rPr>
+          <w:sz w:val="24"/>
+        </w:rPr>
+      </w:pPr>
+      <w:r>
+        <w:rPr>
+          <w:sz w:val="24"/>
+        </w:rPr>
+        <w:t xml:space="preserve">La méthode </w:t>
+      </w:r>
+      <w:proofErr w:type="spellStart"/>
+      <w:r>
+        <w:rPr>
+          <w:b/>
+          <w:sz w:val="24"/>
+        </w:rPr>
+        <w:t>canEdit</w:t>
+      </w:r>
+      <w:proofErr w:type="spellEnd"/>
+      <w:r>
+        <w:rPr>
+          <w:sz w:val="24"/>
+        </w:rPr>
+        <w:t xml:space="preserve"> </w:t>
+      </w:r>
+      <w:r>
+        <w:rPr>
+          <w:sz w:val="24"/>
+        </w:rPr>
+        <w:t>vérifie</w:t>
+      </w:r>
+      <w:r>
+        <w:rPr>
+          <w:sz w:val="24"/>
+        </w:rPr>
+        <w:t xml:space="preserve"> si </w:t>
+      </w:r>
+      <w:r>
+        <w:rPr>
+          <w:sz w:val="24"/>
+        </w:rPr>
+        <w:t>l’utilisateur connecté est bien le propriétaire de la tâche.</w:t>
+      </w:r>
+    </w:p>
+    <w:p>
+      <w:pPr>
+        <w:ind w:left="708"/>
+        <w:rPr>
+          <w:sz w:val="24"/>
+        </w:rPr>
+      </w:pPr>
+      <w:r>
+        <w:rPr>
+          <w:sz w:val="24"/>
+        </w:rPr>
+        <w:t xml:space="preserve">La méthode </w:t>
+      </w:r>
+      <w:proofErr w:type="spellStart"/>
+      <w:r>
+        <w:rPr>
+          <w:b/>
+          <w:sz w:val="24"/>
+        </w:rPr>
+        <w:t>canDelete</w:t>
+      </w:r>
+      <w:proofErr w:type="spellEnd"/>
+      <w:r>
+        <w:rPr>
+          <w:sz w:val="24"/>
+        </w:rPr>
+        <w:t xml:space="preserve"> a deux conditions :</w:t>
+      </w:r>
+    </w:p>
+    <w:p>
+      <w:pPr>
+        <w:ind w:left="708"/>
+        <w:rPr>
+          <w:sz w:val="24"/>
+        </w:rPr>
+      </w:pPr>
+      <w:r>
+        <w:rPr>
+          <w:sz w:val="24"/>
+        </w:rPr>
+        <w:t>Dans le cas ou la tâche n’a pas de propriétaire « </w:t>
+      </w:r>
+      <w:r>
+        <w:rPr>
+          <w:b/>
+          <w:sz w:val="24"/>
+        </w:rPr>
+        <w:t>anonyme</w:t>
+      </w:r>
+      <w:r>
+        <w:rPr>
+          <w:sz w:val="24"/>
+        </w:rPr>
+        <w:t xml:space="preserve"> » et que l’utilisateur connecter à un </w:t>
+      </w:r>
+      <w:r>
+        <w:rPr>
+          <w:b/>
+          <w:sz w:val="24"/>
+        </w:rPr>
+        <w:t>ROLE_ADMIN</w:t>
+      </w:r>
+      <w:r>
+        <w:rPr>
+          <w:sz w:val="24"/>
+        </w:rPr>
+        <w:t xml:space="preserve"> cela l’autorisera à supprimer la tâche.</w:t>
+      </w:r>
+    </w:p>
+    <w:p>
+      <w:pPr>
+        <w:ind w:left="708"/>
+        <w:rPr>
+          <w:sz w:val="24"/>
+        </w:rPr>
+      </w:pPr>
+      <w:r>
+        <w:rPr>
+          <w:sz w:val="24"/>
+        </w:rPr>
+        <w:t>Dans le cas pu l’utilisateur connecter est bien le propriétaire de la tâche cela lui permettra de la supprimé.</w:t>
+      </w:r>
+    </w:p>
+    <w:p>
+      <w:pPr>
+        <w:ind w:left="708"/>
+        <w:jc w:val="center"/>
+        <w:rPr>
+          <w:sz w:val="24"/>
+        </w:rPr>
+      </w:pPr>
+      <w:r>
+        <w:rPr>
+          <w:noProof/>
+          <w:sz w:val="24"/>
+          <w:lang w:eastAsia="fr-FR"/>
+        </w:rPr>
+        <w:drawing>
+          <wp:inline distT="0" distB="0" distL="0" distR="0">
+            <wp:extent cx="5760720" cy="2549525"/>
+            <wp:effectExtent l="19050" t="0" r="0" b="0"/>
+            <wp:docPr id="10" name="Image 9" descr="voter2.PNG"/>
+            <wp:cNvGraphicFramePr>
+              <a:graphicFrameLocks xmlns:a="http://schemas.openxmlformats.org/drawingml/2006/main" noChangeAspect="1"/>
+            </wp:cNvGraphicFramePr>
+            <a:graphic xmlns:a="http://schemas.openxmlformats.org/drawingml/2006/main">
+              <a:graphicData uri="http://schemas.openxmlformats.org/drawingml/2006/picture">
+                <pic:pic xmlns:pic="http://schemas.openxmlformats.org/drawingml/2006/picture">
+                  <pic:nvPicPr>
+                    <pic:cNvPr id="0" name="voter2.PNG"/>
+                    <pic:cNvPicPr/>
+                  </pic:nvPicPr>
+                  <pic:blipFill>
+                    <a:blip r:embed="rId29" cstate="print"/>
+                    <a:stretch>
+                      <a:fillRect/>
+                    </a:stretch>
+                  </pic:blipFill>
+                  <pic:spPr>
+                    <a:xfrm>
+                      <a:off x="0" y="0"/>
+                      <a:ext cx="5760720" cy="2549525"/>
+                    </a:xfrm>
+                    <a:prstGeom prst="rect">
+                      <a:avLst/>
+                    </a:prstGeom>
+                  </pic:spPr>
+                </pic:pic>
+              </a:graphicData>
+            </a:graphic>
+          </wp:inline>
+        </w:drawing>
+      </w:r>
+    </w:p>
+    <w:p>
+      <w:pPr>
+        <w:ind w:left="708"/>
       </w:pPr>
       <w:r>
         <w:rPr>
@@ -3463,7 +3827,7 @@
         </w:rPr>
         <w:t xml:space="preserve">Réf : </w:t>
       </w:r>
-      <w:hyperlink r:id="rId28" w:history="1">
+      <w:hyperlink r:id="rId30" w:history="1">
         <w:r>
           <w:rPr>
             <w:rStyle w:val="Lienhypertexte"/>
@@ -3472,37 +3836,6 @@
         </w:r>
       </w:hyperlink>
     </w:p>
-    <w:p>
-      <w:pPr>
-        <w:ind w:left="708"/>
-        <w:rPr>
-          <w:b/>
-          <w:sz w:val="24"/>
-          <w:szCs w:val="72"/>
-        </w:rPr>
-      </w:pPr>
-      <w:r>
-        <w:rPr>
-          <w:b/>
-          <w:sz w:val="24"/>
-          <w:szCs w:val="72"/>
-        </w:rPr>
-        <w:tab/>
-      </w:r>
-    </w:p>
-    <w:p>
-      <w:pPr>
-        <w:rPr>
-          <w:rFonts w:asciiTheme="majorHAnsi" w:eastAsiaTheme="majorEastAsia" w:hAnsiTheme="majorHAnsi" w:cstheme="majorBidi"/>
-          <w:color w:val="17365D" w:themeColor="text2" w:themeShade="BF"/>
-          <w:spacing w:val="5"/>
-          <w:kern w:val="28"/>
-          <w:sz w:val="24"/>
-          <w:szCs w:val="52"/>
-        </w:rPr>
-      </w:pPr>
-    </w:p>
-    <w:p/>
     <w:p>
       <w:pPr>
         <w:pStyle w:val="Titre"/>
@@ -3613,7 +3946,7 @@
                     <pic:cNvPicPr/>
                   </pic:nvPicPr>
                   <pic:blipFill>
-                    <a:blip r:embed="rId29" cstate="print"/>
+                    <a:blip r:embed="rId31" cstate="print"/>
                     <a:stretch>
                       <a:fillRect/>
                     </a:stretch>
@@ -3728,7 +4061,7 @@
                     <pic:cNvPicPr/>
                   </pic:nvPicPr>
                   <pic:blipFill>
-                    <a:blip r:embed="rId30" cstate="print"/>
+                    <a:blip r:embed="rId32" cstate="print"/>
                     <a:stretch>
                       <a:fillRect/>
                     </a:stretch>
@@ -3764,7 +4097,7 @@
         </w:rPr>
         <w:t xml:space="preserve">Réf : </w:t>
       </w:r>
-      <w:hyperlink r:id="rId31" w:history="1">
+      <w:hyperlink r:id="rId33" w:history="1">
         <w:r>
           <w:rPr>
             <w:rStyle w:val="Lienhypertexte"/>
@@ -3949,15 +4282,6 @@
         </w:rPr>
         <w:t>.</w:t>
       </w:r>
-    </w:p>
-    <w:p>
-      <w:pPr>
-        <w:ind w:left="708"/>
-        <w:rPr>
-          <w:sz w:val="24"/>
-          <w:szCs w:val="24"/>
-        </w:rPr>
-      </w:pPr>
     </w:p>
     <w:p>
       <w:pPr>
@@ -4041,7 +4365,7 @@
                     <pic:cNvPicPr/>
                   </pic:nvPicPr>
                   <pic:blipFill>
-                    <a:blip r:embed="rId32" cstate="print"/>
+                    <a:blip r:embed="rId34" cstate="print"/>
                     <a:stretch>
                       <a:fillRect/>
                     </a:stretch>
@@ -4136,7 +4460,7 @@
                     <pic:cNvPicPr/>
                   </pic:nvPicPr>
                   <pic:blipFill>
-                    <a:blip r:embed="rId33" cstate="print"/>
+                    <a:blip r:embed="rId35" cstate="print"/>
                     <a:stretch>
                       <a:fillRect/>
                     </a:stretch>
@@ -4267,7 +4591,7 @@
                     <pic:cNvPicPr/>
                   </pic:nvPicPr>
                   <pic:blipFill>
-                    <a:blip r:embed="rId34" cstate="print"/>
+                    <a:blip r:embed="rId36" cstate="print"/>
                     <a:stretch>
                       <a:fillRect/>
                     </a:stretch>
@@ -4315,8 +4639,8 @@
       </w:pPr>
     </w:p>
     <w:sectPr>
-      <w:headerReference w:type="default" r:id="rId35"/>
-      <w:footerReference w:type="default" r:id="rId36"/>
+      <w:headerReference w:type="default" r:id="rId37"/>
+      <w:footerReference w:type="default" r:id="rId38"/>
       <w:pgSz w:w="11906" w:h="16838"/>
       <w:pgMar w:top="1417" w:right="1417" w:bottom="1417" w:left="1417" w:header="708" w:footer="708" w:gutter="0"/>
       <w:cols w:space="708"/>
@@ -4393,7 +4717,7 @@
           <w:rFonts w:asciiTheme="majorHAnsi" w:hAnsiTheme="majorHAnsi"/>
           <w:noProof/>
         </w:rPr>
-        <w:t>5</w:t>
+        <w:t>2</w:t>
       </w:r>
     </w:fldSimple>
   </w:p>
@@ -5917,7 +6241,7 @@
 </file>
 
 <file path=customXml/itemProps1.xml><?xml version="1.0" encoding="utf-8"?>
-<ds:datastoreItem xmlns:ds="http://schemas.openxmlformats.org/officeDocument/2006/customXml" ds:itemID="{E936D37A-7209-4F0A-A981-66DF7B3672F9}">
+<ds:datastoreItem xmlns:ds="http://schemas.openxmlformats.org/officeDocument/2006/customXml" ds:itemID="{9FB98DB8-6DC4-48BD-963F-0869665CB116}">
   <ds:schemaRefs>
     <ds:schemaRef ds:uri="http://schemas.openxmlformats.org/officeDocument/2006/bibliography"/>
   </ds:schemaRefs>

</xml_diff>